<commit_message>
Add source code, Manage Products (React Modal) ... 4:23:59
</commit_message>
<xml_diff>
--- a/8_Manage_Products_(React_Modal).docx
+++ b/8_Manage_Products_(React_Modal).docx
@@ -6733,7 +6733,43 @@
           <w:sz w:val="24"/>
           <w:szCs w:val="24"/>
         </w:rPr>
-        <w:t>({</w:t>
+        <w:t xml:space="preserve">({ </w:t>
+      </w:r>
+      <w:r>
+        <w:rPr>
+          <w:rFonts w:ascii="Consolas" w:eastAsia="Times New Roman" w:hAnsi="Consolas"/>
+          <w:color w:val="9CDCFE"/>
+          <w:sz w:val="24"/>
+          <w:szCs w:val="24"/>
+        </w:rPr>
+        <w:t>_id:</w:t>
+      </w:r>
+      <w:r>
+        <w:rPr>
+          <w:rFonts w:ascii="Consolas" w:eastAsia="Times New Roman" w:hAnsi="Consolas"/>
+          <w:color w:val="D4D4D4"/>
+          <w:sz w:val="24"/>
+          <w:szCs w:val="24"/>
+        </w:rPr>
+        <w:t xml:space="preserve"> </w:t>
+      </w:r>
+      <w:r>
+        <w:rPr>
+          <w:rFonts w:ascii="Consolas" w:eastAsia="Times New Roman" w:hAnsi="Consolas"/>
+          <w:color w:val="4FC1FF"/>
+          <w:sz w:val="24"/>
+          <w:szCs w:val="24"/>
+        </w:rPr>
+        <w:t>id</w:t>
+      </w:r>
+      <w:r>
+        <w:rPr>
+          <w:rFonts w:ascii="Consolas" w:eastAsia="Times New Roman" w:hAnsi="Consolas"/>
+          <w:color w:val="D4D4D4"/>
+          <w:sz w:val="24"/>
+          <w:szCs w:val="24"/>
+        </w:rPr>
+        <w:t xml:space="preserve">, </w:t>
       </w:r>
       <w:r>
         <w:rPr>
@@ -23609,6 +23645,8 @@
         </w:rPr>
         <w:t>;</w:t>
       </w:r>
+      <w:bookmarkStart w:id="0" w:name="_GoBack"/>
+      <w:bookmarkEnd w:id="0"/>
     </w:p>
     <w:p>
       <w:pPr>
@@ -36201,15 +36239,7 @@
           <w:color w:val="00B050"/>
           <w:sz w:val="28"/>
         </w:rPr>
-        <w:t xml:space="preserve">: to checking ... </w:t>
-      </w:r>
-      <w:r>
-        <w:rPr>
-          <w:b/>
-          <w:color w:val="00B050"/>
-          <w:sz w:val="28"/>
-        </w:rPr>
-        <w:t>4:20:17</w:t>
+        <w:t>: to checking ... 4:20:17</w:t>
       </w:r>
     </w:p>
     <w:p>
@@ -36621,15 +36651,7 @@
           <w:color w:val="00B050"/>
           <w:sz w:val="28"/>
         </w:rPr>
-        <w:t xml:space="preserve">: to checking ... </w:t>
-      </w:r>
-      <w:r>
-        <w:rPr>
-          <w:b/>
-          <w:color w:val="00B050"/>
-          <w:sz w:val="28"/>
-        </w:rPr>
-        <w:t>4:22:34</w:t>
+        <w:t>: to checking ... 4:22:34</w:t>
       </w:r>
     </w:p>
     <w:p>
@@ -37079,31 +37101,7 @@
           <w:sz w:val="20"/>
         </w:rPr>
         <w:lastRenderedPageBreak/>
-        <w:t>(Error 2 ... 4:22:34</w:t>
-      </w:r>
-      <w:r>
-        <w:rPr>
-          <w:b/>
-          <w:color w:val="C00000"/>
-          <w:sz w:val="20"/>
-        </w:rPr>
-        <w:t xml:space="preserve">) Nếu làm như trong video mà </w:t>
-      </w:r>
-      <w:r>
-        <w:rPr>
-          <w:b/>
-          <w:color w:val="C00000"/>
-          <w:sz w:val="20"/>
-        </w:rPr>
-        <w:t>nó không hiện ra list product (các product trong database)</w:t>
-      </w:r>
-      <w:r>
-        <w:rPr>
-          <w:b/>
-          <w:color w:val="C00000"/>
-          <w:sz w:val="20"/>
-        </w:rPr>
-        <w:t>.</w:t>
+        <w:t>(Error 2 ... 4:22:34) Nếu làm như trong video mà nó không hiện ra list product (các product trong database).</w:t>
       </w:r>
     </w:p>
     <w:p>
@@ -37161,32 +37159,16 @@
           <w:color w:val="000000" w:themeColor="text1"/>
           <w:sz w:val="22"/>
         </w:rPr>
-        <w:t xml:space="preserve">Ở lỗi này là do trong video hướng dẫn tác giả đã cắt bớt khúc quan trọng làm code mình code bị sai, cách fix là download source code của người ta về rồi soi xem khác nhau cái gì ( ở lúc fix được lỗi này là khác nhau ở file </w:t>
-      </w:r>
-      <w:r>
+        <w:t>Ở lỗi này là do trong video hướng dẫn tác giả đã cắt bớt khúc quan trọng làm code mình code bị sai, cách fix là download source code của người ta về rồi soi xem khác nhau cái gì ( ở lúc fix được lỗi này là khác nhau ở file ProductsScreen.js )</w:t>
+      </w:r>
+    </w:p>
+    <w:p>
+      <w:pPr>
         <w:rPr>
           <w:b/>
           <w:color w:val="000000" w:themeColor="text1"/>
           <w:sz w:val="22"/>
         </w:rPr>
-        <w:t>Products</w:t>
-      </w:r>
-      <w:r>
-        <w:rPr>
-          <w:b/>
-          <w:color w:val="000000" w:themeColor="text1"/>
-          <w:sz w:val="22"/>
-        </w:rPr>
-        <w:t>Screen.js )</w:t>
-      </w:r>
-    </w:p>
-    <w:p>
-      <w:pPr>
-        <w:rPr>
-          <w:b/>
-          <w:color w:val="000000" w:themeColor="text1"/>
-          <w:sz w:val="22"/>
-        </w:rPr>
       </w:pPr>
     </w:p>
     <w:p>
@@ -37211,15 +37193,7 @@
           <w:color w:val="00B050"/>
           <w:sz w:val="28"/>
         </w:rPr>
-        <w:t xml:space="preserve">: to checking ... </w:t>
-      </w:r>
-      <w:r>
-        <w:rPr>
-          <w:b/>
-          <w:color w:val="00B050"/>
-          <w:sz w:val="28"/>
-        </w:rPr>
-        <w:t>4:23:08</w:t>
+        <w:t>: to checking ... 4:23:08</w:t>
       </w:r>
     </w:p>
     <w:p>
@@ -37397,6 +37371,7 @@
       <w:r>
         <w:rPr>
           <w:b/>
+          <w:noProof/>
           <w:color w:val="00B050"/>
           <w:sz w:val="28"/>
         </w:rPr>
@@ -37525,6 +37500,7 @@
       <w:r>
         <w:rPr>
           <w:b/>
+          <w:noProof/>
           <w:color w:val="00B050"/>
           <w:sz w:val="28"/>
         </w:rPr>
@@ -37992,6 +37968,7 @@
       <w:r>
         <w:rPr>
           <w:b/>
+          <w:noProof/>
           <w:sz w:val="24"/>
         </w:rPr>
         <mc:AlternateContent>
@@ -38064,21 +38041,7 @@
                                 <w:color w:val="000000" w:themeColor="text1"/>
                                 <w:sz w:val="22"/>
                               </w:rPr>
-                              <w:t>Click “</w:t>
-                            </w:r>
-                            <w:r>
-                              <w:rPr>
-                                <w:color w:val="000000" w:themeColor="text1"/>
-                                <w:sz w:val="22"/>
-                              </w:rPr>
-                              <w:t>Back</w:t>
-                            </w:r>
-                            <w:r>
-                              <w:rPr>
-                                <w:color w:val="000000" w:themeColor="text1"/>
-                                <w:sz w:val="22"/>
-                              </w:rPr>
-                              <w:t>” button</w:t>
+                              <w:t>Click “Back” button</w:t>
                             </w:r>
                           </w:p>
                         </w:txbxContent>
@@ -38147,6 +38110,7 @@
       <w:r>
         <w:rPr>
           <w:b/>
+          <w:noProof/>
           <w:sz w:val="24"/>
         </w:rPr>
         <mc:AlternateContent>
@@ -38576,32 +38540,16 @@
           <w:b/>
           <w:sz w:val="24"/>
         </w:rPr>
-        <w:t>Image 3,4</w:t>
-      </w:r>
-      <w:r>
+        <w:t>Image 3,4 : Step 2 and result at Step 2</w:t>
+      </w:r>
+    </w:p>
+    <w:p>
+      <w:pPr>
         <w:rPr>
           <w:b/>
           <w:sz w:val="24"/>
         </w:rPr>
-        <w:t xml:space="preserve"> : Step</w:t>
-      </w:r>
-      <w:r>
-        <w:rPr>
-          <w:b/>
-          <w:sz w:val="24"/>
-        </w:rPr>
-        <w:t xml:space="preserve"> 2 and result at Step 2</w:t>
-      </w:r>
-    </w:p>
-    <w:p>
-      <w:pPr>
-        <w:rPr>
-          <w:b/>
-          <w:sz w:val="24"/>
-        </w:rPr>
-      </w:pPr>
-      <w:bookmarkStart w:id="0" w:name="_GoBack"/>
-      <w:bookmarkEnd w:id="0"/>
+      </w:pPr>
     </w:p>
     <w:p>
       <w:pPr>

</xml_diff>

<commit_message>
Add source code, Manage Products (React Modal) ... 4:25:03
</commit_message>
<xml_diff>
--- a/8_Manage_Products_(React_Modal).docx
+++ b/8_Manage_Products_(React_Modal).docx
@@ -12874,11 +12874,65 @@
       <w:r>
         <w:rPr>
           <w:rFonts w:ascii="Consolas" w:eastAsia="Times New Roman" w:hAnsi="Consolas"/>
-          <w:color w:val="D4D4D4"/>
-          <w:sz w:val="24"/>
-          <w:szCs w:val="24"/>
-        </w:rPr>
-        <w:t>Create</w:t>
+          <w:color w:val="569CD6"/>
+          <w:sz w:val="24"/>
+          <w:szCs w:val="24"/>
+        </w:rPr>
+        <w:t>{</w:t>
+      </w:r>
+      <w:r>
+        <w:rPr>
+          <w:rFonts w:ascii="Consolas" w:eastAsia="Times New Roman" w:hAnsi="Consolas"/>
+          <w:color w:val="4FC1FF"/>
+          <w:sz w:val="24"/>
+          <w:szCs w:val="24"/>
+        </w:rPr>
+        <w:t>id</w:t>
+      </w:r>
+      <w:r>
+        <w:rPr>
+          <w:rFonts w:ascii="Consolas" w:eastAsia="Times New Roman" w:hAnsi="Consolas"/>
+          <w:color w:val="D4D4D4"/>
+          <w:sz w:val="24"/>
+          <w:szCs w:val="24"/>
+        </w:rPr>
+        <w:t xml:space="preserve"> ? </w:t>
+      </w:r>
+      <w:r>
+        <w:rPr>
+          <w:rFonts w:ascii="Consolas" w:eastAsia="Times New Roman" w:hAnsi="Consolas"/>
+          <w:color w:val="CE9178"/>
+          <w:sz w:val="24"/>
+          <w:szCs w:val="24"/>
+        </w:rPr>
+        <w:t>"Update"</w:t>
+      </w:r>
+      <w:r>
+        <w:rPr>
+          <w:rFonts w:ascii="Consolas" w:eastAsia="Times New Roman" w:hAnsi="Consolas"/>
+          <w:color w:val="D4D4D4"/>
+          <w:sz w:val="24"/>
+          <w:szCs w:val="24"/>
+        </w:rPr>
+        <w:t xml:space="preserve"> : </w:t>
+      </w:r>
+      <w:r>
+        <w:rPr>
+          <w:rFonts w:ascii="Consolas" w:eastAsia="Times New Roman" w:hAnsi="Consolas"/>
+          <w:color w:val="CE9178"/>
+          <w:sz w:val="24"/>
+          <w:szCs w:val="24"/>
+        </w:rPr>
+        <w:t>"Create"</w:t>
+      </w:r>
+      <w:r>
+        <w:rPr>
+          <w:rFonts w:ascii="Consolas" w:eastAsia="Times New Roman" w:hAnsi="Consolas"/>
+          <w:color w:val="569CD6"/>
+          <w:sz w:val="24"/>
+          <w:szCs w:val="24"/>
+        </w:rPr>
+        <w:t>}</w:t>
       </w:r>
       <w:r>
         <w:rPr>
@@ -23645,248 +23699,248 @@
         </w:rPr>
         <w:t>;</w:t>
       </w:r>
+    </w:p>
+    <w:p>
+      <w:pPr>
+        <w:shd w:val="clear" w:color="auto" w:fill="1E1E1E"/>
+        <w:spacing w:after="0" w:line="330" w:lineRule="atLeast"/>
+        <w:rPr>
+          <w:rFonts w:ascii="Consolas" w:eastAsia="Times New Roman" w:hAnsi="Consolas"/>
+          <w:color w:val="D4D4D4"/>
+          <w:sz w:val="24"/>
+          <w:szCs w:val="24"/>
+        </w:rPr>
+      </w:pPr>
+      <w:r>
+        <w:rPr>
+          <w:rFonts w:ascii="Consolas" w:eastAsia="Times New Roman" w:hAnsi="Consolas"/>
+          <w:color w:val="C586C0"/>
+          <w:sz w:val="24"/>
+          <w:szCs w:val="24"/>
+        </w:rPr>
+        <w:t>import</w:t>
+      </w:r>
+      <w:r>
+        <w:rPr>
+          <w:rFonts w:ascii="Consolas" w:eastAsia="Times New Roman" w:hAnsi="Consolas"/>
+          <w:color w:val="D4D4D4"/>
+          <w:sz w:val="24"/>
+          <w:szCs w:val="24"/>
+        </w:rPr>
+        <w:t xml:space="preserve"> { </w:t>
+      </w:r>
+      <w:r>
+        <w:rPr>
+          <w:rFonts w:ascii="Consolas" w:eastAsia="Times New Roman" w:hAnsi="Consolas"/>
+          <w:color w:val="9CDCFE"/>
+          <w:sz w:val="24"/>
+          <w:szCs w:val="24"/>
+        </w:rPr>
+        <w:t>userRegisterReducer</w:t>
+      </w:r>
+      <w:r>
+        <w:rPr>
+          <w:rFonts w:ascii="Consolas" w:eastAsia="Times New Roman" w:hAnsi="Consolas"/>
+          <w:color w:val="D4D4D4"/>
+          <w:sz w:val="24"/>
+          <w:szCs w:val="24"/>
+        </w:rPr>
+        <w:t xml:space="preserve">, </w:t>
+      </w:r>
+      <w:r>
+        <w:rPr>
+          <w:rFonts w:ascii="Consolas" w:eastAsia="Times New Roman" w:hAnsi="Consolas"/>
+          <w:color w:val="9CDCFE"/>
+          <w:sz w:val="24"/>
+          <w:szCs w:val="24"/>
+        </w:rPr>
+        <w:t>userSigninReducer</w:t>
+      </w:r>
+      <w:r>
+        <w:rPr>
+          <w:rFonts w:ascii="Consolas" w:eastAsia="Times New Roman" w:hAnsi="Consolas"/>
+          <w:color w:val="D4D4D4"/>
+          <w:sz w:val="24"/>
+          <w:szCs w:val="24"/>
+        </w:rPr>
+        <w:t xml:space="preserve"> } </w:t>
+      </w:r>
+      <w:r>
+        <w:rPr>
+          <w:rFonts w:ascii="Consolas" w:eastAsia="Times New Roman" w:hAnsi="Consolas"/>
+          <w:color w:val="C586C0"/>
+          <w:sz w:val="24"/>
+          <w:szCs w:val="24"/>
+        </w:rPr>
+        <w:t>from</w:t>
+      </w:r>
+      <w:r>
+        <w:rPr>
+          <w:rFonts w:ascii="Consolas" w:eastAsia="Times New Roman" w:hAnsi="Consolas"/>
+          <w:color w:val="D4D4D4"/>
+          <w:sz w:val="24"/>
+          <w:szCs w:val="24"/>
+        </w:rPr>
+        <w:t xml:space="preserve"> </w:t>
+      </w:r>
+      <w:r>
+        <w:rPr>
+          <w:rFonts w:ascii="Consolas" w:eastAsia="Times New Roman" w:hAnsi="Consolas"/>
+          <w:color w:val="CE9178"/>
+          <w:sz w:val="24"/>
+          <w:szCs w:val="24"/>
+        </w:rPr>
+        <w:t>'./reducers/userReducers'</w:t>
+      </w:r>
+      <w:r>
+        <w:rPr>
+          <w:rFonts w:ascii="Consolas" w:eastAsia="Times New Roman" w:hAnsi="Consolas"/>
+          <w:color w:val="D4D4D4"/>
+          <w:sz w:val="24"/>
+          <w:szCs w:val="24"/>
+        </w:rPr>
+        <w:t>;</w:t>
+      </w:r>
+    </w:p>
+    <w:p>
+      <w:pPr>
+        <w:shd w:val="clear" w:color="auto" w:fill="1E1E1E"/>
+        <w:spacing w:after="0" w:line="330" w:lineRule="atLeast"/>
+        <w:rPr>
+          <w:rFonts w:ascii="Consolas" w:eastAsia="Times New Roman" w:hAnsi="Consolas"/>
+          <w:color w:val="D4D4D4"/>
+          <w:sz w:val="24"/>
+          <w:szCs w:val="24"/>
+        </w:rPr>
+      </w:pPr>
+      <w:r>
+        <w:rPr>
+          <w:rFonts w:ascii="Consolas" w:eastAsia="Times New Roman" w:hAnsi="Consolas"/>
+          <w:color w:val="6A9955"/>
+          <w:sz w:val="24"/>
+          <w:szCs w:val="24"/>
+        </w:rPr>
+        <w:t>// Nếu muốn lưu với Cookie (Server Side)</w:t>
+      </w:r>
+    </w:p>
+    <w:p>
+      <w:pPr>
+        <w:shd w:val="clear" w:color="auto" w:fill="1E1E1E"/>
+        <w:spacing w:after="0" w:line="330" w:lineRule="atLeast"/>
+        <w:rPr>
+          <w:rFonts w:ascii="Consolas" w:eastAsia="Times New Roman" w:hAnsi="Consolas"/>
+          <w:color w:val="D4D4D4"/>
+          <w:sz w:val="24"/>
+          <w:szCs w:val="24"/>
+        </w:rPr>
+      </w:pPr>
+      <w:r>
+        <w:rPr>
+          <w:rFonts w:ascii="Consolas" w:eastAsia="Times New Roman" w:hAnsi="Consolas"/>
+          <w:color w:val="569CD6"/>
+          <w:sz w:val="24"/>
+          <w:szCs w:val="24"/>
+        </w:rPr>
+        <w:t>const</w:t>
+      </w:r>
+      <w:r>
+        <w:rPr>
+          <w:rFonts w:ascii="Consolas" w:eastAsia="Times New Roman" w:hAnsi="Consolas"/>
+          <w:color w:val="D4D4D4"/>
+          <w:sz w:val="24"/>
+          <w:szCs w:val="24"/>
+        </w:rPr>
+        <w:t xml:space="preserve"> </w:t>
+      </w:r>
+      <w:r>
+        <w:rPr>
+          <w:rFonts w:ascii="Consolas" w:eastAsia="Times New Roman" w:hAnsi="Consolas"/>
+          <w:color w:val="4FC1FF"/>
+          <w:sz w:val="24"/>
+          <w:szCs w:val="24"/>
+        </w:rPr>
+        <w:t>Cookies</w:t>
+      </w:r>
+      <w:r>
+        <w:rPr>
+          <w:rFonts w:ascii="Consolas" w:eastAsia="Times New Roman" w:hAnsi="Consolas"/>
+          <w:color w:val="D4D4D4"/>
+          <w:sz w:val="24"/>
+          <w:szCs w:val="24"/>
+        </w:rPr>
+        <w:t xml:space="preserve"> = </w:t>
+      </w:r>
+      <w:r>
+        <w:rPr>
+          <w:rFonts w:ascii="Consolas" w:eastAsia="Times New Roman" w:hAnsi="Consolas"/>
+          <w:color w:val="DCDCAA"/>
+          <w:sz w:val="24"/>
+          <w:szCs w:val="24"/>
+        </w:rPr>
+        <w:t>require</w:t>
+      </w:r>
+      <w:r>
+        <w:rPr>
+          <w:rFonts w:ascii="Consolas" w:eastAsia="Times New Roman" w:hAnsi="Consolas"/>
+          <w:color w:val="D4D4D4"/>
+          <w:sz w:val="24"/>
+          <w:szCs w:val="24"/>
+        </w:rPr>
+        <w:t>(</w:t>
+      </w:r>
+      <w:r>
+        <w:rPr>
+          <w:rFonts w:ascii="Consolas" w:eastAsia="Times New Roman" w:hAnsi="Consolas"/>
+          <w:color w:val="CE9178"/>
+          <w:sz w:val="24"/>
+          <w:szCs w:val="24"/>
+        </w:rPr>
+        <w:t>'js-cookie'</w:t>
+      </w:r>
+      <w:r>
+        <w:rPr>
+          <w:rFonts w:ascii="Consolas" w:eastAsia="Times New Roman" w:hAnsi="Consolas"/>
+          <w:color w:val="D4D4D4"/>
+          <w:sz w:val="24"/>
+          <w:szCs w:val="24"/>
+        </w:rPr>
+        <w:t>);</w:t>
+      </w:r>
+    </w:p>
+    <w:p>
+      <w:pPr>
+        <w:shd w:val="clear" w:color="auto" w:fill="1E1E1E"/>
+        <w:spacing w:after="240" w:line="330" w:lineRule="atLeast"/>
+        <w:rPr>
+          <w:rFonts w:ascii="Consolas" w:eastAsia="Times New Roman" w:hAnsi="Consolas"/>
+          <w:color w:val="D4D4D4"/>
+          <w:sz w:val="24"/>
+          <w:szCs w:val="24"/>
+        </w:rPr>
+      </w:pPr>
+    </w:p>
+    <w:p>
+      <w:pPr>
+        <w:shd w:val="clear" w:color="auto" w:fill="1E1E1E"/>
+        <w:spacing w:after="0" w:line="330" w:lineRule="atLeast"/>
+        <w:rPr>
+          <w:rFonts w:ascii="Consolas" w:eastAsia="Times New Roman" w:hAnsi="Consolas"/>
+          <w:color w:val="D4D4D4"/>
+          <w:sz w:val="24"/>
+          <w:szCs w:val="24"/>
+        </w:rPr>
+      </w:pPr>
+      <w:r>
+        <w:rPr>
+          <w:rFonts w:ascii="Consolas" w:eastAsia="Times New Roman" w:hAnsi="Consolas"/>
+          <w:color w:val="6A9955"/>
+          <w:sz w:val="24"/>
+          <w:szCs w:val="24"/>
+        </w:rPr>
+        <w:t>// Nếu muốn lưu với Cookie (Server Side)</w:t>
+      </w:r>
       <w:bookmarkStart w:id="0" w:name="_GoBack"/>
       <w:bookmarkEnd w:id="0"/>
-    </w:p>
-    <w:p>
-      <w:pPr>
-        <w:shd w:val="clear" w:color="auto" w:fill="1E1E1E"/>
-        <w:spacing w:after="0" w:line="330" w:lineRule="atLeast"/>
-        <w:rPr>
-          <w:rFonts w:ascii="Consolas" w:eastAsia="Times New Roman" w:hAnsi="Consolas"/>
-          <w:color w:val="D4D4D4"/>
-          <w:sz w:val="24"/>
-          <w:szCs w:val="24"/>
-        </w:rPr>
-      </w:pPr>
-      <w:r>
-        <w:rPr>
-          <w:rFonts w:ascii="Consolas" w:eastAsia="Times New Roman" w:hAnsi="Consolas"/>
-          <w:color w:val="C586C0"/>
-          <w:sz w:val="24"/>
-          <w:szCs w:val="24"/>
-        </w:rPr>
-        <w:t>import</w:t>
-      </w:r>
-      <w:r>
-        <w:rPr>
-          <w:rFonts w:ascii="Consolas" w:eastAsia="Times New Roman" w:hAnsi="Consolas"/>
-          <w:color w:val="D4D4D4"/>
-          <w:sz w:val="24"/>
-          <w:szCs w:val="24"/>
-        </w:rPr>
-        <w:t xml:space="preserve"> { </w:t>
-      </w:r>
-      <w:r>
-        <w:rPr>
-          <w:rFonts w:ascii="Consolas" w:eastAsia="Times New Roman" w:hAnsi="Consolas"/>
-          <w:color w:val="9CDCFE"/>
-          <w:sz w:val="24"/>
-          <w:szCs w:val="24"/>
-        </w:rPr>
-        <w:t>userRegisterReducer</w:t>
-      </w:r>
-      <w:r>
-        <w:rPr>
-          <w:rFonts w:ascii="Consolas" w:eastAsia="Times New Roman" w:hAnsi="Consolas"/>
-          <w:color w:val="D4D4D4"/>
-          <w:sz w:val="24"/>
-          <w:szCs w:val="24"/>
-        </w:rPr>
-        <w:t xml:space="preserve">, </w:t>
-      </w:r>
-      <w:r>
-        <w:rPr>
-          <w:rFonts w:ascii="Consolas" w:eastAsia="Times New Roman" w:hAnsi="Consolas"/>
-          <w:color w:val="9CDCFE"/>
-          <w:sz w:val="24"/>
-          <w:szCs w:val="24"/>
-        </w:rPr>
-        <w:t>userSigninReducer</w:t>
-      </w:r>
-      <w:r>
-        <w:rPr>
-          <w:rFonts w:ascii="Consolas" w:eastAsia="Times New Roman" w:hAnsi="Consolas"/>
-          <w:color w:val="D4D4D4"/>
-          <w:sz w:val="24"/>
-          <w:szCs w:val="24"/>
-        </w:rPr>
-        <w:t xml:space="preserve"> } </w:t>
-      </w:r>
-      <w:r>
-        <w:rPr>
-          <w:rFonts w:ascii="Consolas" w:eastAsia="Times New Roman" w:hAnsi="Consolas"/>
-          <w:color w:val="C586C0"/>
-          <w:sz w:val="24"/>
-          <w:szCs w:val="24"/>
-        </w:rPr>
-        <w:t>from</w:t>
-      </w:r>
-      <w:r>
-        <w:rPr>
-          <w:rFonts w:ascii="Consolas" w:eastAsia="Times New Roman" w:hAnsi="Consolas"/>
-          <w:color w:val="D4D4D4"/>
-          <w:sz w:val="24"/>
-          <w:szCs w:val="24"/>
-        </w:rPr>
-        <w:t xml:space="preserve"> </w:t>
-      </w:r>
-      <w:r>
-        <w:rPr>
-          <w:rFonts w:ascii="Consolas" w:eastAsia="Times New Roman" w:hAnsi="Consolas"/>
-          <w:color w:val="CE9178"/>
-          <w:sz w:val="24"/>
-          <w:szCs w:val="24"/>
-        </w:rPr>
-        <w:t>'./reducers/userReducers'</w:t>
-      </w:r>
-      <w:r>
-        <w:rPr>
-          <w:rFonts w:ascii="Consolas" w:eastAsia="Times New Roman" w:hAnsi="Consolas"/>
-          <w:color w:val="D4D4D4"/>
-          <w:sz w:val="24"/>
-          <w:szCs w:val="24"/>
-        </w:rPr>
-        <w:t>;</w:t>
-      </w:r>
-    </w:p>
-    <w:p>
-      <w:pPr>
-        <w:shd w:val="clear" w:color="auto" w:fill="1E1E1E"/>
-        <w:spacing w:after="0" w:line="330" w:lineRule="atLeast"/>
-        <w:rPr>
-          <w:rFonts w:ascii="Consolas" w:eastAsia="Times New Roman" w:hAnsi="Consolas"/>
-          <w:color w:val="D4D4D4"/>
-          <w:sz w:val="24"/>
-          <w:szCs w:val="24"/>
-        </w:rPr>
-      </w:pPr>
-      <w:r>
-        <w:rPr>
-          <w:rFonts w:ascii="Consolas" w:eastAsia="Times New Roman" w:hAnsi="Consolas"/>
-          <w:color w:val="6A9955"/>
-          <w:sz w:val="24"/>
-          <w:szCs w:val="24"/>
-        </w:rPr>
-        <w:t>// Nếu muốn lưu với Cookie (Server Side)</w:t>
-      </w:r>
-    </w:p>
-    <w:p>
-      <w:pPr>
-        <w:shd w:val="clear" w:color="auto" w:fill="1E1E1E"/>
-        <w:spacing w:after="0" w:line="330" w:lineRule="atLeast"/>
-        <w:rPr>
-          <w:rFonts w:ascii="Consolas" w:eastAsia="Times New Roman" w:hAnsi="Consolas"/>
-          <w:color w:val="D4D4D4"/>
-          <w:sz w:val="24"/>
-          <w:szCs w:val="24"/>
-        </w:rPr>
-      </w:pPr>
-      <w:r>
-        <w:rPr>
-          <w:rFonts w:ascii="Consolas" w:eastAsia="Times New Roman" w:hAnsi="Consolas"/>
-          <w:color w:val="569CD6"/>
-          <w:sz w:val="24"/>
-          <w:szCs w:val="24"/>
-        </w:rPr>
-        <w:t>const</w:t>
-      </w:r>
-      <w:r>
-        <w:rPr>
-          <w:rFonts w:ascii="Consolas" w:eastAsia="Times New Roman" w:hAnsi="Consolas"/>
-          <w:color w:val="D4D4D4"/>
-          <w:sz w:val="24"/>
-          <w:szCs w:val="24"/>
-        </w:rPr>
-        <w:t xml:space="preserve"> </w:t>
-      </w:r>
-      <w:r>
-        <w:rPr>
-          <w:rFonts w:ascii="Consolas" w:eastAsia="Times New Roman" w:hAnsi="Consolas"/>
-          <w:color w:val="4FC1FF"/>
-          <w:sz w:val="24"/>
-          <w:szCs w:val="24"/>
-        </w:rPr>
-        <w:t>Cookies</w:t>
-      </w:r>
-      <w:r>
-        <w:rPr>
-          <w:rFonts w:ascii="Consolas" w:eastAsia="Times New Roman" w:hAnsi="Consolas"/>
-          <w:color w:val="D4D4D4"/>
-          <w:sz w:val="24"/>
-          <w:szCs w:val="24"/>
-        </w:rPr>
-        <w:t xml:space="preserve"> = </w:t>
-      </w:r>
-      <w:r>
-        <w:rPr>
-          <w:rFonts w:ascii="Consolas" w:eastAsia="Times New Roman" w:hAnsi="Consolas"/>
-          <w:color w:val="DCDCAA"/>
-          <w:sz w:val="24"/>
-          <w:szCs w:val="24"/>
-        </w:rPr>
-        <w:t>require</w:t>
-      </w:r>
-      <w:r>
-        <w:rPr>
-          <w:rFonts w:ascii="Consolas" w:eastAsia="Times New Roman" w:hAnsi="Consolas"/>
-          <w:color w:val="D4D4D4"/>
-          <w:sz w:val="24"/>
-          <w:szCs w:val="24"/>
-        </w:rPr>
-        <w:t>(</w:t>
-      </w:r>
-      <w:r>
-        <w:rPr>
-          <w:rFonts w:ascii="Consolas" w:eastAsia="Times New Roman" w:hAnsi="Consolas"/>
-          <w:color w:val="CE9178"/>
-          <w:sz w:val="24"/>
-          <w:szCs w:val="24"/>
-        </w:rPr>
-        <w:t>'js-cookie'</w:t>
-      </w:r>
-      <w:r>
-        <w:rPr>
-          <w:rFonts w:ascii="Consolas" w:eastAsia="Times New Roman" w:hAnsi="Consolas"/>
-          <w:color w:val="D4D4D4"/>
-          <w:sz w:val="24"/>
-          <w:szCs w:val="24"/>
-        </w:rPr>
-        <w:t>);</w:t>
-      </w:r>
-    </w:p>
-    <w:p>
-      <w:pPr>
-        <w:shd w:val="clear" w:color="auto" w:fill="1E1E1E"/>
-        <w:spacing w:after="240" w:line="330" w:lineRule="atLeast"/>
-        <w:rPr>
-          <w:rFonts w:ascii="Consolas" w:eastAsia="Times New Roman" w:hAnsi="Consolas"/>
-          <w:color w:val="D4D4D4"/>
-          <w:sz w:val="24"/>
-          <w:szCs w:val="24"/>
-        </w:rPr>
-      </w:pPr>
-    </w:p>
-    <w:p>
-      <w:pPr>
-        <w:shd w:val="clear" w:color="auto" w:fill="1E1E1E"/>
-        <w:spacing w:after="0" w:line="330" w:lineRule="atLeast"/>
-        <w:rPr>
-          <w:rFonts w:ascii="Consolas" w:eastAsia="Times New Roman" w:hAnsi="Consolas"/>
-          <w:color w:val="D4D4D4"/>
-          <w:sz w:val="24"/>
-          <w:szCs w:val="24"/>
-        </w:rPr>
-      </w:pPr>
-      <w:r>
-        <w:rPr>
-          <w:rFonts w:ascii="Consolas" w:eastAsia="Times New Roman" w:hAnsi="Consolas"/>
-          <w:color w:val="6A9955"/>
-          <w:sz w:val="24"/>
-          <w:szCs w:val="24"/>
-        </w:rPr>
-        <w:t>// Nếu muốn lưu với Cookie (Server Side)</w:t>
-      </w:r>
     </w:p>
     <w:p>
       <w:pPr>
@@ -34189,35 +34243,7 @@
                                 <w:color w:val="000000" w:themeColor="text1"/>
                                 <w:sz w:val="22"/>
                               </w:rPr>
-                              <w:t>Signed in with</w:t>
-                            </w:r>
-                            <w:r>
-                              <w:rPr>
-                                <w:color w:val="000000" w:themeColor="text1"/>
-                                <w:sz w:val="22"/>
-                              </w:rPr>
-                              <w:t xml:space="preserve"> User</w:t>
-                            </w:r>
-                            <w:r>
-                              <w:rPr>
-                                <w:color w:val="000000" w:themeColor="text1"/>
-                                <w:sz w:val="22"/>
-                              </w:rPr>
-                              <w:t xml:space="preserve"> </w:t>
-                            </w:r>
-                            <w:r>
-                              <w:rPr>
-                                <w:color w:val="000000" w:themeColor="text1"/>
-                                <w:sz w:val="22"/>
-                              </w:rPr>
-                              <w:t>Account</w:t>
-                            </w:r>
-                            <w:r>
-                              <w:rPr>
-                                <w:color w:val="000000" w:themeColor="text1"/>
-                                <w:sz w:val="22"/>
-                              </w:rPr>
-                              <w:t xml:space="preserve"> (Admin or non-Admin)</w:t>
+                              <w:t>Signed in with User Account (Admin or non-Admin)</w:t>
                             </w:r>
                           </w:p>
                         </w:txbxContent>
@@ -34258,35 +34284,7 @@
                           <w:color w:val="000000" w:themeColor="text1"/>
                           <w:sz w:val="22"/>
                         </w:rPr>
-                        <w:t>Signed in with</w:t>
-                      </w:r>
-                      <w:r>
-                        <w:rPr>
-                          <w:color w:val="000000" w:themeColor="text1"/>
-                          <w:sz w:val="22"/>
-                        </w:rPr>
-                        <w:t xml:space="preserve"> User</w:t>
-                      </w:r>
-                      <w:r>
-                        <w:rPr>
-                          <w:color w:val="000000" w:themeColor="text1"/>
-                          <w:sz w:val="22"/>
-                        </w:rPr>
-                        <w:t xml:space="preserve"> </w:t>
-                      </w:r>
-                      <w:r>
-                        <w:rPr>
-                          <w:color w:val="000000" w:themeColor="text1"/>
-                          <w:sz w:val="22"/>
-                        </w:rPr>
-                        <w:t>Account</w:t>
-                      </w:r>
-                      <w:r>
-                        <w:rPr>
-                          <w:color w:val="000000" w:themeColor="text1"/>
-                          <w:sz w:val="22"/>
-                        </w:rPr>
-                        <w:t xml:space="preserve"> (Admin or non-Admin)</w:t>
+                        <w:t>Signed in with User Account (Admin or non-Admin)</w:t>
                       </w:r>
                     </w:p>
                   </w:txbxContent>
@@ -38082,21 +38080,7 @@
                           <w:color w:val="000000" w:themeColor="text1"/>
                           <w:sz w:val="22"/>
                         </w:rPr>
-                        <w:t>Click “</w:t>
-                      </w:r>
-                      <w:r>
-                        <w:rPr>
-                          <w:color w:val="000000" w:themeColor="text1"/>
-                          <w:sz w:val="22"/>
-                        </w:rPr>
-                        <w:t>Back</w:t>
-                      </w:r>
-                      <w:r>
-                        <w:rPr>
-                          <w:color w:val="000000" w:themeColor="text1"/>
-                          <w:sz w:val="22"/>
-                        </w:rPr>
-                        <w:t>” button</w:t>
+                        <w:t>Click “Back” button</w:t>
                       </w:r>
                     </w:p>
                   </w:txbxContent>
@@ -38550,6 +38534,1115 @@
           <w:sz w:val="24"/>
         </w:rPr>
       </w:pPr>
+    </w:p>
+    <w:p>
+      <w:pPr>
+        <w:rPr>
+          <w:b/>
+          <w:color w:val="00B050"/>
+          <w:sz w:val="28"/>
+        </w:rPr>
+      </w:pPr>
+      <w:r>
+        <w:rPr>
+          <w:b/>
+          <w:color w:val="00B050"/>
+          <w:sz w:val="28"/>
+        </w:rPr>
+        <w:t>- Result</w:t>
+      </w:r>
+      <w:r>
+        <w:rPr>
+          <w:b/>
+          <w:color w:val="00B050"/>
+          <w:sz w:val="28"/>
+        </w:rPr>
+        <w:t>: to checking ... 4:24:37</w:t>
+      </w:r>
+    </w:p>
+    <w:p>
+      <w:pPr>
+        <w:rPr>
+          <w:b/>
+          <w:sz w:val="24"/>
+        </w:rPr>
+      </w:pPr>
+      <w:r>
+        <w:rPr>
+          <w:b/>
+          <w:sz w:val="24"/>
+        </w:rPr>
+        <mc:AlternateContent>
+          <mc:Choice Requires="wps">
+            <w:drawing>
+              <wp:anchor distT="0" distB="0" distL="114300" distR="114300" simplePos="0" relativeHeight="251829248" behindDoc="0" locked="0" layoutInCell="1" allowOverlap="1" wp14:anchorId="53DAE1C2" wp14:editId="0F13A054">
+                <wp:simplePos x="0" y="0"/>
+                <wp:positionH relativeFrom="margin">
+                  <wp:posOffset>1941361</wp:posOffset>
+                </wp:positionH>
+                <wp:positionV relativeFrom="paragraph">
+                  <wp:posOffset>635773</wp:posOffset>
+                </wp:positionV>
+                <wp:extent cx="2392017" cy="371061"/>
+                <wp:effectExtent l="0" t="0" r="27940" b="10160"/>
+                <wp:wrapNone/>
+                <wp:docPr id="5" name="Rounded Rectangle 5"/>
+                <wp:cNvGraphicFramePr/>
+                <a:graphic xmlns:a="http://schemas.openxmlformats.org/drawingml/2006/main">
+                  <a:graphicData uri="http://schemas.microsoft.com/office/word/2010/wordprocessingShape">
+                    <wps:wsp>
+                      <wps:cNvSpPr/>
+                      <wps:spPr>
+                        <a:xfrm>
+                          <a:off x="0" y="0"/>
+                          <a:ext cx="2392017" cy="371061"/>
+                        </a:xfrm>
+                        <a:prstGeom prst="roundRect">
+                          <a:avLst/>
+                        </a:prstGeom>
+                        <a:solidFill>
+                          <a:schemeClr val="accent4">
+                            <a:lumMod val="60000"/>
+                            <a:lumOff val="40000"/>
+                          </a:schemeClr>
+                        </a:solidFill>
+                        <a:ln>
+                          <a:solidFill>
+                            <a:schemeClr val="tx1"/>
+                          </a:solidFill>
+                        </a:ln>
+                      </wps:spPr>
+                      <wps:style>
+                        <a:lnRef idx="2">
+                          <a:schemeClr val="accent1">
+                            <a:shade val="50000"/>
+                          </a:schemeClr>
+                        </a:lnRef>
+                        <a:fillRef idx="1">
+                          <a:schemeClr val="accent1"/>
+                        </a:fillRef>
+                        <a:effectRef idx="0">
+                          <a:schemeClr val="accent1"/>
+                        </a:effectRef>
+                        <a:fontRef idx="minor">
+                          <a:schemeClr val="lt1"/>
+                        </a:fontRef>
+                      </wps:style>
+                      <wps:txbx>
+                        <w:txbxContent>
+                          <w:p>
+                            <w:pPr>
+                              <w:rPr>
+                                <w:color w:val="000000" w:themeColor="text1"/>
+                                <w:sz w:val="22"/>
+                              </w:rPr>
+                            </w:pPr>
+                            <w:r>
+                              <w:rPr>
+                                <w:color w:val="000000" w:themeColor="text1"/>
+                                <w:sz w:val="22"/>
+                              </w:rPr>
+                              <w:t>Press the</w:t>
+                            </w:r>
+                            <w:r>
+                              <w:rPr>
+                                <w:color w:val="000000" w:themeColor="text1"/>
+                                <w:sz w:val="22"/>
+                              </w:rPr>
+                              <w:t xml:space="preserve"> “</w:t>
+                            </w:r>
+                            <w:r>
+                              <w:rPr>
+                                <w:color w:val="000000" w:themeColor="text1"/>
+                                <w:sz w:val="22"/>
+                              </w:rPr>
+                              <w:t>Edit</w:t>
+                            </w:r>
+                            <w:r>
+                              <w:rPr>
+                                <w:color w:val="000000" w:themeColor="text1"/>
+                                <w:sz w:val="22"/>
+                              </w:rPr>
+                              <w:t>” button</w:t>
+                            </w:r>
+                            <w:r>
+                              <w:rPr>
+                                <w:color w:val="000000" w:themeColor="text1"/>
+                                <w:sz w:val="22"/>
+                              </w:rPr>
+                              <w:t xml:space="preserve"> at any product</w:t>
+                            </w:r>
+                          </w:p>
+                        </w:txbxContent>
+                      </wps:txbx>
+                      <wps:bodyPr rot="0" spcFirstLastPara="0" vertOverflow="overflow" horzOverflow="overflow" vert="horz" wrap="square" lIns="91440" tIns="45720" rIns="91440" bIns="45720" numCol="1" spcCol="0" rtlCol="0" fromWordArt="0" anchor="ctr" anchorCtr="0" forceAA="0" compatLnSpc="1">
+                        <a:prstTxWarp prst="textNoShape">
+                          <a:avLst/>
+                        </a:prstTxWarp>
+                        <a:noAutofit/>
+                      </wps:bodyPr>
+                    </wps:wsp>
+                  </a:graphicData>
+                </a:graphic>
+                <wp14:sizeRelH relativeFrom="margin">
+                  <wp14:pctWidth>0</wp14:pctWidth>
+                </wp14:sizeRelH>
+                <wp14:sizeRelV relativeFrom="margin">
+                  <wp14:pctHeight>0</wp14:pctHeight>
+                </wp14:sizeRelV>
+              </wp:anchor>
+            </w:drawing>
+          </mc:Choice>
+          <mc:Fallback>
+            <w:pict>
+              <v:roundrect w14:anchorId="53DAE1C2" id="Rounded Rectangle 5" o:spid="_x0000_s1033" style="position:absolute;margin-left:152.85pt;margin-top:50.05pt;width:188.35pt;height:29.2pt;z-index:251829248;visibility:visible;mso-wrap-style:square;mso-width-percent:0;mso-height-percent:0;mso-wrap-distance-left:9pt;mso-wrap-distance-top:0;mso-wrap-distance-right:9pt;mso-wrap-distance-bottom:0;mso-position-horizontal:absolute;mso-position-horizontal-relative:margin;mso-position-vertical:absolute;mso-position-vertical-relative:text;mso-width-percent:0;mso-height-percent:0;mso-width-relative:margin;mso-height-relative:margin;v-text-anchor:middle" arcsize="10923f" o:gfxdata="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" fillcolor="#ffd966 [1943]" strokecolor="black [3213]" strokeweight="1pt">
+                <v:stroke joinstyle="miter"/>
+                <v:textbox>
+                  <w:txbxContent>
+                    <w:p>
+                      <w:pPr>
+                        <w:rPr>
+                          <w:color w:val="000000" w:themeColor="text1"/>
+                          <w:sz w:val="22"/>
+                        </w:rPr>
+                      </w:pPr>
+                      <w:r>
+                        <w:rPr>
+                          <w:color w:val="000000" w:themeColor="text1"/>
+                          <w:sz w:val="22"/>
+                        </w:rPr>
+                        <w:t>Press the</w:t>
+                      </w:r>
+                      <w:r>
+                        <w:rPr>
+                          <w:color w:val="000000" w:themeColor="text1"/>
+                          <w:sz w:val="22"/>
+                        </w:rPr>
+                        <w:t xml:space="preserve"> “</w:t>
+                      </w:r>
+                      <w:r>
+                        <w:rPr>
+                          <w:color w:val="000000" w:themeColor="text1"/>
+                          <w:sz w:val="22"/>
+                        </w:rPr>
+                        <w:t>Edit</w:t>
+                      </w:r>
+                      <w:r>
+                        <w:rPr>
+                          <w:color w:val="000000" w:themeColor="text1"/>
+                          <w:sz w:val="22"/>
+                        </w:rPr>
+                        <w:t>” button</w:t>
+                      </w:r>
+                      <w:r>
+                        <w:rPr>
+                          <w:color w:val="000000" w:themeColor="text1"/>
+                          <w:sz w:val="22"/>
+                        </w:rPr>
+                        <w:t xml:space="preserve"> at any product</w:t>
+                      </w:r>
+                    </w:p>
+                  </w:txbxContent>
+                </v:textbox>
+                <w10:wrap anchorx="margin"/>
+              </v:roundrect>
+            </w:pict>
+          </mc:Fallback>
+        </mc:AlternateContent>
+      </w:r>
+      <w:r>
+        <w:rPr>
+          <w:b/>
+          <w:sz w:val="24"/>
+        </w:rPr>
+        <mc:AlternateContent>
+          <mc:Choice Requires="wps">
+            <w:drawing>
+              <wp:anchor distT="0" distB="0" distL="114300" distR="114300" simplePos="0" relativeHeight="251830272" behindDoc="0" locked="0" layoutInCell="1" allowOverlap="1" wp14:anchorId="67B2A797" wp14:editId="4BD439ED">
+                <wp:simplePos x="0" y="0"/>
+                <wp:positionH relativeFrom="column">
+                  <wp:posOffset>1563260</wp:posOffset>
+                </wp:positionH>
+                <wp:positionV relativeFrom="paragraph">
+                  <wp:posOffset>787372</wp:posOffset>
+                </wp:positionV>
+                <wp:extent cx="278130" cy="115570"/>
+                <wp:effectExtent l="19050" t="19050" r="26670" b="55880"/>
+                <wp:wrapNone/>
+                <wp:docPr id="77" name="Right Arrow 77"/>
+                <wp:cNvGraphicFramePr/>
+                <a:graphic xmlns:a="http://schemas.openxmlformats.org/drawingml/2006/main">
+                  <a:graphicData uri="http://schemas.microsoft.com/office/word/2010/wordprocessingShape">
+                    <wps:wsp>
+                      <wps:cNvSpPr/>
+                      <wps:spPr>
+                        <a:xfrm rot="9885562">
+                          <a:off x="0" y="0"/>
+                          <a:ext cx="278130" cy="115570"/>
+                        </a:xfrm>
+                        <a:prstGeom prst="rightArrow">
+                          <a:avLst/>
+                        </a:prstGeom>
+                        <a:solidFill>
+                          <a:srgbClr val="FF0000"/>
+                        </a:solidFill>
+                        <a:ln>
+                          <a:solidFill>
+                            <a:schemeClr val="tx1"/>
+                          </a:solidFill>
+                        </a:ln>
+                      </wps:spPr>
+                      <wps:style>
+                        <a:lnRef idx="2">
+                          <a:schemeClr val="accent1">
+                            <a:shade val="50000"/>
+                          </a:schemeClr>
+                        </a:lnRef>
+                        <a:fillRef idx="1">
+                          <a:schemeClr val="accent1"/>
+                        </a:fillRef>
+                        <a:effectRef idx="0">
+                          <a:schemeClr val="accent1"/>
+                        </a:effectRef>
+                        <a:fontRef idx="minor">
+                          <a:schemeClr val="lt1"/>
+                        </a:fontRef>
+                      </wps:style>
+                      <wps:bodyPr rot="0" spcFirstLastPara="0" vertOverflow="overflow" horzOverflow="overflow" vert="horz" wrap="square" lIns="91440" tIns="45720" rIns="91440" bIns="45720" numCol="1" spcCol="0" rtlCol="0" fromWordArt="0" anchor="ctr" anchorCtr="0" forceAA="0" compatLnSpc="1">
+                        <a:prstTxWarp prst="textNoShape">
+                          <a:avLst/>
+                        </a:prstTxWarp>
+                        <a:noAutofit/>
+                      </wps:bodyPr>
+                    </wps:wsp>
+                  </a:graphicData>
+                </a:graphic>
+                <wp14:sizeRelH relativeFrom="margin">
+                  <wp14:pctWidth>0</wp14:pctWidth>
+                </wp14:sizeRelH>
+                <wp14:sizeRelV relativeFrom="margin">
+                  <wp14:pctHeight>0</wp14:pctHeight>
+                </wp14:sizeRelV>
+              </wp:anchor>
+            </w:drawing>
+          </mc:Choice>
+          <mc:Fallback>
+            <w:pict>
+              <v:shapetype w14:anchorId="63541994" id="_x0000_t13" coordsize="21600,21600" o:spt="13" adj="16200,5400" path="m@0,l@0@1,0@1,0@2@0@2@0,21600,21600,10800xe">
+                <v:stroke joinstyle="miter"/>
+                <v:formulas>
+                  <v:f eqn="val #0"/>
+                  <v:f eqn="val #1"/>
+                  <v:f eqn="sum height 0 #1"/>
+                  <v:f eqn="sum 10800 0 #1"/>
+                  <v:f eqn="sum width 0 #0"/>
+                  <v:f eqn="prod @4 @3 10800"/>
+                  <v:f eqn="sum width 0 @5"/>
+                </v:formulas>
+                <v:path o:connecttype="custom" o:connectlocs="@0,0;0,10800;@0,21600;21600,10800" o:connectangles="270,180,90,0" textboxrect="0,@1,@6,@2"/>
+                <v:handles>
+                  <v:h position="#0,#1" xrange="0,21600" yrange="0,10800"/>
+                </v:handles>
+              </v:shapetype>
+              <v:shape id="Right Arrow 77" o:spid="_x0000_s1026" type="#_x0000_t13" style="position:absolute;margin-left:123.1pt;margin-top:62pt;width:21.9pt;height:9.1pt;rotation:10797670fd;z-index:251830272;visibility:visible;mso-wrap-style:square;mso-width-percent:0;mso-height-percent:0;mso-wrap-distance-left:9pt;mso-wrap-distance-top:0;mso-wrap-distance-right:9pt;mso-wrap-distance-bottom:0;mso-position-horizontal:absolute;mso-position-horizontal-relative:text;mso-position-vertical:absolute;mso-position-vertical-relative:text;mso-width-percent:0;mso-height-percent:0;mso-width-relative:margin;mso-height-relative:margin;v-text-anchor:middle" o:gfxdata="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" adj="17112" fillcolor="red" strokecolor="black [3213]" strokeweight="1pt"/>
+            </w:pict>
+          </mc:Fallback>
+        </mc:AlternateContent>
+      </w:r>
+      <w:r>
+        <w:rPr>
+          <w:noProof/>
+        </w:rPr>
+        <mc:AlternateContent>
+          <mc:Choice Requires="wps">
+            <w:drawing>
+              <wp:anchor distT="0" distB="0" distL="114300" distR="114300" simplePos="0" relativeHeight="251832320" behindDoc="0" locked="0" layoutInCell="1" allowOverlap="1" wp14:anchorId="1643F20C" wp14:editId="47A96EA1">
+                <wp:simplePos x="0" y="0"/>
+                <wp:positionH relativeFrom="margin">
+                  <wp:posOffset>1238995</wp:posOffset>
+                </wp:positionH>
+                <wp:positionV relativeFrom="paragraph">
+                  <wp:posOffset>927322</wp:posOffset>
+                </wp:positionV>
+                <wp:extent cx="218661" cy="192156"/>
+                <wp:effectExtent l="19050" t="19050" r="10160" b="17780"/>
+                <wp:wrapNone/>
+                <wp:docPr id="78" name="Rectangle 78"/>
+                <wp:cNvGraphicFramePr/>
+                <a:graphic xmlns:a="http://schemas.openxmlformats.org/drawingml/2006/main">
+                  <a:graphicData uri="http://schemas.microsoft.com/office/word/2010/wordprocessingShape">
+                    <wps:wsp>
+                      <wps:cNvSpPr/>
+                      <wps:spPr>
+                        <a:xfrm>
+                          <a:off x="0" y="0"/>
+                          <a:ext cx="218661" cy="192156"/>
+                        </a:xfrm>
+                        <a:prstGeom prst="rect">
+                          <a:avLst/>
+                        </a:prstGeom>
+                        <a:noFill/>
+                        <a:ln w="28575">
+                          <a:solidFill>
+                            <a:srgbClr val="FF0000"/>
+                          </a:solidFill>
+                        </a:ln>
+                      </wps:spPr>
+                      <wps:style>
+                        <a:lnRef idx="2">
+                          <a:schemeClr val="accent1">
+                            <a:shade val="50000"/>
+                          </a:schemeClr>
+                        </a:lnRef>
+                        <a:fillRef idx="1">
+                          <a:schemeClr val="accent1"/>
+                        </a:fillRef>
+                        <a:effectRef idx="0">
+                          <a:schemeClr val="accent1"/>
+                        </a:effectRef>
+                        <a:fontRef idx="minor">
+                          <a:schemeClr val="lt1"/>
+                        </a:fontRef>
+                      </wps:style>
+                      <wps:bodyPr rot="0" spcFirstLastPara="0" vertOverflow="overflow" horzOverflow="overflow" vert="horz" wrap="square" lIns="91440" tIns="45720" rIns="91440" bIns="45720" numCol="1" spcCol="0" rtlCol="0" fromWordArt="0" anchor="ctr" anchorCtr="0" forceAA="0" compatLnSpc="1">
+                        <a:prstTxWarp prst="textNoShape">
+                          <a:avLst/>
+                        </a:prstTxWarp>
+                        <a:noAutofit/>
+                      </wps:bodyPr>
+                    </wps:wsp>
+                  </a:graphicData>
+                </a:graphic>
+                <wp14:sizeRelH relativeFrom="margin">
+                  <wp14:pctWidth>0</wp14:pctWidth>
+                </wp14:sizeRelH>
+                <wp14:sizeRelV relativeFrom="margin">
+                  <wp14:pctHeight>0</wp14:pctHeight>
+                </wp14:sizeRelV>
+              </wp:anchor>
+            </w:drawing>
+          </mc:Choice>
+          <mc:Fallback>
+            <w:pict>
+              <v:rect w14:anchorId="4D3B4350" id="Rectangle 78" o:spid="_x0000_s1026" style="position:absolute;margin-left:97.55pt;margin-top:73pt;width:17.2pt;height:15.15pt;z-index:251832320;visibility:visible;mso-wrap-style:square;mso-width-percent:0;mso-height-percent:0;mso-wrap-distance-left:9pt;mso-wrap-distance-top:0;mso-wrap-distance-right:9pt;mso-wrap-distance-bottom:0;mso-position-horizontal:absolute;mso-position-horizontal-relative:margin;mso-position-vertical:absolute;mso-position-vertical-relative:text;mso-width-percent:0;mso-height-percent:0;mso-width-relative:margin;mso-height-relative:margin;v-text-anchor:middle" o:gfxdata="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" filled="f" strokecolor="red" strokeweight="2.25pt">
+                <w10:wrap anchorx="margin"/>
+              </v:rect>
+            </w:pict>
+          </mc:Fallback>
+        </mc:AlternateContent>
+      </w:r>
+      <w:r>
+        <w:rPr>
+          <w:noProof/>
+        </w:rPr>
+        <w:drawing>
+          <wp:inline distT="0" distB="0" distL="0" distR="0" wp14:anchorId="2083C23B" wp14:editId="59805A91">
+            <wp:extent cx="6360795" cy="2398644"/>
+            <wp:effectExtent l="0" t="0" r="1905" b="1905"/>
+            <wp:docPr id="2" name="Picture 2"/>
+            <wp:cNvGraphicFramePr>
+              <a:graphicFrameLocks xmlns:a="http://schemas.openxmlformats.org/drawingml/2006/main" noChangeAspect="1"/>
+            </wp:cNvGraphicFramePr>
+            <a:graphic xmlns:a="http://schemas.openxmlformats.org/drawingml/2006/main">
+              <a:graphicData uri="http://schemas.openxmlformats.org/drawingml/2006/picture">
+                <pic:pic xmlns:pic="http://schemas.openxmlformats.org/drawingml/2006/picture">
+                  <pic:nvPicPr>
+                    <pic:cNvPr id="1" name=""/>
+                    <pic:cNvPicPr/>
+                  </pic:nvPicPr>
+                  <pic:blipFill>
+                    <a:blip r:embed="rId18"/>
+                    <a:stretch>
+                      <a:fillRect/>
+                    </a:stretch>
+                  </pic:blipFill>
+                  <pic:spPr>
+                    <a:xfrm>
+                      <a:off x="0" y="0"/>
+                      <a:ext cx="6374764" cy="2403912"/>
+                    </a:xfrm>
+                    <a:prstGeom prst="rect">
+                      <a:avLst/>
+                    </a:prstGeom>
+                  </pic:spPr>
+                </pic:pic>
+              </a:graphicData>
+            </a:graphic>
+          </wp:inline>
+        </w:drawing>
+      </w:r>
+    </w:p>
+    <w:p>
+      <w:pPr>
+        <w:rPr>
+          <w:b/>
+          <w:sz w:val="24"/>
+        </w:rPr>
+      </w:pPr>
+      <w:r>
+        <w:rPr>
+          <w:noProof/>
+        </w:rPr>
+        <w:lastRenderedPageBreak/>
+        <mc:AlternateContent>
+          <mc:Choice Requires="wps">
+            <w:drawing>
+              <wp:anchor distT="0" distB="0" distL="114300" distR="114300" simplePos="0" relativeHeight="251834368" behindDoc="0" locked="0" layoutInCell="1" allowOverlap="1" wp14:anchorId="57A9FE3B" wp14:editId="2F8B0702">
+                <wp:simplePos x="0" y="0"/>
+                <wp:positionH relativeFrom="margin">
+                  <wp:posOffset>2570838</wp:posOffset>
+                </wp:positionH>
+                <wp:positionV relativeFrom="paragraph">
+                  <wp:posOffset>2626084</wp:posOffset>
+                </wp:positionV>
+                <wp:extent cx="987287" cy="192156"/>
+                <wp:effectExtent l="19050" t="19050" r="22860" b="17780"/>
+                <wp:wrapNone/>
+                <wp:docPr id="80" name="Rectangle 80"/>
+                <wp:cNvGraphicFramePr/>
+                <a:graphic xmlns:a="http://schemas.openxmlformats.org/drawingml/2006/main">
+                  <a:graphicData uri="http://schemas.microsoft.com/office/word/2010/wordprocessingShape">
+                    <wps:wsp>
+                      <wps:cNvSpPr/>
+                      <wps:spPr>
+                        <a:xfrm>
+                          <a:off x="0" y="0"/>
+                          <a:ext cx="987287" cy="192156"/>
+                        </a:xfrm>
+                        <a:prstGeom prst="rect">
+                          <a:avLst/>
+                        </a:prstGeom>
+                        <a:noFill/>
+                        <a:ln w="28575">
+                          <a:solidFill>
+                            <a:srgbClr val="FF0000"/>
+                          </a:solidFill>
+                        </a:ln>
+                      </wps:spPr>
+                      <wps:style>
+                        <a:lnRef idx="2">
+                          <a:schemeClr val="accent1">
+                            <a:shade val="50000"/>
+                          </a:schemeClr>
+                        </a:lnRef>
+                        <a:fillRef idx="1">
+                          <a:schemeClr val="accent1"/>
+                        </a:fillRef>
+                        <a:effectRef idx="0">
+                          <a:schemeClr val="accent1"/>
+                        </a:effectRef>
+                        <a:fontRef idx="minor">
+                          <a:schemeClr val="lt1"/>
+                        </a:fontRef>
+                      </wps:style>
+                      <wps:bodyPr rot="0" spcFirstLastPara="0" vertOverflow="overflow" horzOverflow="overflow" vert="horz" wrap="square" lIns="91440" tIns="45720" rIns="91440" bIns="45720" numCol="1" spcCol="0" rtlCol="0" fromWordArt="0" anchor="ctr" anchorCtr="0" forceAA="0" compatLnSpc="1">
+                        <a:prstTxWarp prst="textNoShape">
+                          <a:avLst/>
+                        </a:prstTxWarp>
+                        <a:noAutofit/>
+                      </wps:bodyPr>
+                    </wps:wsp>
+                  </a:graphicData>
+                </a:graphic>
+                <wp14:sizeRelH relativeFrom="margin">
+                  <wp14:pctWidth>0</wp14:pctWidth>
+                </wp14:sizeRelH>
+                <wp14:sizeRelV relativeFrom="margin">
+                  <wp14:pctHeight>0</wp14:pctHeight>
+                </wp14:sizeRelV>
+              </wp:anchor>
+            </w:drawing>
+          </mc:Choice>
+          <mc:Fallback>
+            <w:pict>
+              <v:rect w14:anchorId="0392871C" id="Rectangle 80" o:spid="_x0000_s1026" style="position:absolute;margin-left:202.45pt;margin-top:206.8pt;width:77.75pt;height:15.15pt;z-index:251834368;visibility:visible;mso-wrap-style:square;mso-width-percent:0;mso-height-percent:0;mso-wrap-distance-left:9pt;mso-wrap-distance-top:0;mso-wrap-distance-right:9pt;mso-wrap-distance-bottom:0;mso-position-horizontal:absolute;mso-position-horizontal-relative:margin;mso-position-vertical:absolute;mso-position-vertical-relative:text;mso-width-percent:0;mso-height-percent:0;mso-width-relative:margin;mso-height-relative:margin;v-text-anchor:middle" o:gfxdata="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" filled="f" strokecolor="red" strokeweight="2.25pt">
+                <w10:wrap anchorx="margin"/>
+              </v:rect>
+            </w:pict>
+          </mc:Fallback>
+        </mc:AlternateContent>
+      </w:r>
+      <w:r>
+        <w:rPr>
+          <w:noProof/>
+        </w:rPr>
+        <w:drawing>
+          <wp:inline distT="0" distB="0" distL="0" distR="0" wp14:anchorId="5F29B7D2" wp14:editId="45033EE8">
+            <wp:extent cx="6151880" cy="3266661"/>
+            <wp:effectExtent l="0" t="0" r="1270" b="0"/>
+            <wp:docPr id="79" name="Picture 79"/>
+            <wp:cNvGraphicFramePr>
+              <a:graphicFrameLocks xmlns:a="http://schemas.openxmlformats.org/drawingml/2006/main" noChangeAspect="1"/>
+            </wp:cNvGraphicFramePr>
+            <a:graphic xmlns:a="http://schemas.openxmlformats.org/drawingml/2006/main">
+              <a:graphicData uri="http://schemas.openxmlformats.org/drawingml/2006/picture">
+                <pic:pic xmlns:pic="http://schemas.openxmlformats.org/drawingml/2006/picture">
+                  <pic:nvPicPr>
+                    <pic:cNvPr id="1" name=""/>
+                    <pic:cNvPicPr/>
+                  </pic:nvPicPr>
+                  <pic:blipFill>
+                    <a:blip r:embed="rId19"/>
+                    <a:stretch>
+                      <a:fillRect/>
+                    </a:stretch>
+                  </pic:blipFill>
+                  <pic:spPr>
+                    <a:xfrm>
+                      <a:off x="0" y="0"/>
+                      <a:ext cx="6154023" cy="3267799"/>
+                    </a:xfrm>
+                    <a:prstGeom prst="rect">
+                      <a:avLst/>
+                    </a:prstGeom>
+                  </pic:spPr>
+                </pic:pic>
+              </a:graphicData>
+            </a:graphic>
+          </wp:inline>
+        </w:drawing>
+      </w:r>
+    </w:p>
+    <w:p>
+      <w:pPr>
+        <w:jc w:val="center"/>
+        <w:rPr>
+          <w:b/>
+          <w:sz w:val="24"/>
+        </w:rPr>
+      </w:pPr>
+      <w:r>
+        <w:rPr>
+          <w:b/>
+          <w:sz w:val="24"/>
+        </w:rPr>
+        <w:t>Image 1,2 : Step 1 and result at Step 1</w:t>
+      </w:r>
+    </w:p>
+    <w:p>
+      <w:pPr>
+        <w:rPr>
+          <w:b/>
+          <w:sz w:val="24"/>
+        </w:rPr>
+      </w:pPr>
+    </w:p>
+    <w:p>
+      <w:pPr>
+        <w:rPr>
+          <w:b/>
+          <w:sz w:val="24"/>
+        </w:rPr>
+      </w:pPr>
+      <w:r>
+        <w:rPr>
+          <w:b/>
+          <w:sz w:val="24"/>
+        </w:rPr>
+        <mc:AlternateContent>
+          <mc:Choice Requires="wps">
+            <w:drawing>
+              <wp:anchor distT="0" distB="0" distL="114300" distR="114300" simplePos="0" relativeHeight="251836416" behindDoc="0" locked="0" layoutInCell="1" allowOverlap="1" wp14:anchorId="602858EE" wp14:editId="06E88419">
+                <wp:simplePos x="0" y="0"/>
+                <wp:positionH relativeFrom="margin">
+                  <wp:posOffset>848056</wp:posOffset>
+                </wp:positionH>
+                <wp:positionV relativeFrom="paragraph">
+                  <wp:posOffset>382518</wp:posOffset>
+                </wp:positionV>
+                <wp:extent cx="1709531" cy="370840"/>
+                <wp:effectExtent l="0" t="0" r="24130" b="10160"/>
+                <wp:wrapNone/>
+                <wp:docPr id="82" name="Rounded Rectangle 82"/>
+                <wp:cNvGraphicFramePr/>
+                <a:graphic xmlns:a="http://schemas.openxmlformats.org/drawingml/2006/main">
+                  <a:graphicData uri="http://schemas.microsoft.com/office/word/2010/wordprocessingShape">
+                    <wps:wsp>
+                      <wps:cNvSpPr/>
+                      <wps:spPr>
+                        <a:xfrm>
+                          <a:off x="0" y="0"/>
+                          <a:ext cx="1709531" cy="370840"/>
+                        </a:xfrm>
+                        <a:prstGeom prst="roundRect">
+                          <a:avLst/>
+                        </a:prstGeom>
+                        <a:solidFill>
+                          <a:schemeClr val="accent4">
+                            <a:lumMod val="60000"/>
+                            <a:lumOff val="40000"/>
+                          </a:schemeClr>
+                        </a:solidFill>
+                        <a:ln>
+                          <a:solidFill>
+                            <a:schemeClr val="tx1"/>
+                          </a:solidFill>
+                        </a:ln>
+                      </wps:spPr>
+                      <wps:style>
+                        <a:lnRef idx="2">
+                          <a:schemeClr val="accent1">
+                            <a:shade val="50000"/>
+                          </a:schemeClr>
+                        </a:lnRef>
+                        <a:fillRef idx="1">
+                          <a:schemeClr val="accent1"/>
+                        </a:fillRef>
+                        <a:effectRef idx="0">
+                          <a:schemeClr val="accent1"/>
+                        </a:effectRef>
+                        <a:fontRef idx="minor">
+                          <a:schemeClr val="lt1"/>
+                        </a:fontRef>
+                      </wps:style>
+                      <wps:txbx>
+                        <w:txbxContent>
+                          <w:p>
+                            <w:pPr>
+                              <w:rPr>
+                                <w:color w:val="000000" w:themeColor="text1"/>
+                                <w:sz w:val="22"/>
+                              </w:rPr>
+                            </w:pPr>
+                            <w:r>
+                              <w:rPr>
+                                <w:color w:val="000000" w:themeColor="text1"/>
+                                <w:sz w:val="22"/>
+                              </w:rPr>
+                              <w:t>Press the “</w:t>
+                            </w:r>
+                            <w:r>
+                              <w:rPr>
+                                <w:color w:val="000000" w:themeColor="text1"/>
+                                <w:sz w:val="22"/>
+                              </w:rPr>
+                              <w:t>Create</w:t>
+                            </w:r>
+                            <w:r>
+                              <w:rPr>
+                                <w:color w:val="000000" w:themeColor="text1"/>
+                                <w:sz w:val="22"/>
+                              </w:rPr>
+                              <w:t>” button</w:t>
+                            </w:r>
+                          </w:p>
+                        </w:txbxContent>
+                      </wps:txbx>
+                      <wps:bodyPr rot="0" spcFirstLastPara="0" vertOverflow="overflow" horzOverflow="overflow" vert="horz" wrap="square" lIns="91440" tIns="45720" rIns="91440" bIns="45720" numCol="1" spcCol="0" rtlCol="0" fromWordArt="0" anchor="ctr" anchorCtr="0" forceAA="0" compatLnSpc="1">
+                        <a:prstTxWarp prst="textNoShape">
+                          <a:avLst/>
+                        </a:prstTxWarp>
+                        <a:noAutofit/>
+                      </wps:bodyPr>
+                    </wps:wsp>
+                  </a:graphicData>
+                </a:graphic>
+                <wp14:sizeRelH relativeFrom="margin">
+                  <wp14:pctWidth>0</wp14:pctWidth>
+                </wp14:sizeRelH>
+                <wp14:sizeRelV relativeFrom="margin">
+                  <wp14:pctHeight>0</wp14:pctHeight>
+                </wp14:sizeRelV>
+              </wp:anchor>
+            </w:drawing>
+          </mc:Choice>
+          <mc:Fallback>
+            <w:pict>
+              <v:roundrect w14:anchorId="602858EE" id="Rounded Rectangle 82" o:spid="_x0000_s1034" style="position:absolute;margin-left:66.8pt;margin-top:30.1pt;width:134.6pt;height:29.2pt;z-index:251836416;visibility:visible;mso-wrap-style:square;mso-width-percent:0;mso-height-percent:0;mso-wrap-distance-left:9pt;mso-wrap-distance-top:0;mso-wrap-distance-right:9pt;mso-wrap-distance-bottom:0;mso-position-horizontal:absolute;mso-position-horizontal-relative:margin;mso-position-vertical:absolute;mso-position-vertical-relative:text;mso-width-percent:0;mso-height-percent:0;mso-width-relative:margin;mso-height-relative:margin;v-text-anchor:middle" arcsize="10923f" o:gfxdata="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" fillcolor="#ffd966 [1943]" strokecolor="black [3213]" strokeweight="1pt">
+                <v:stroke joinstyle="miter"/>
+                <v:textbox>
+                  <w:txbxContent>
+                    <w:p>
+                      <w:pPr>
+                        <w:rPr>
+                          <w:color w:val="000000" w:themeColor="text1"/>
+                          <w:sz w:val="22"/>
+                        </w:rPr>
+                      </w:pPr>
+                      <w:r>
+                        <w:rPr>
+                          <w:color w:val="000000" w:themeColor="text1"/>
+                          <w:sz w:val="22"/>
+                        </w:rPr>
+                        <w:t>Press the “</w:t>
+                      </w:r>
+                      <w:r>
+                        <w:rPr>
+                          <w:color w:val="000000" w:themeColor="text1"/>
+                          <w:sz w:val="22"/>
+                        </w:rPr>
+                        <w:t>Create</w:t>
+                      </w:r>
+                      <w:r>
+                        <w:rPr>
+                          <w:color w:val="000000" w:themeColor="text1"/>
+                          <w:sz w:val="22"/>
+                        </w:rPr>
+                        <w:t>” button</w:t>
+                      </w:r>
+                    </w:p>
+                  </w:txbxContent>
+                </v:textbox>
+                <w10:wrap anchorx="margin"/>
+              </v:roundrect>
+            </w:pict>
+          </mc:Fallback>
+        </mc:AlternateContent>
+      </w:r>
+      <w:r>
+        <w:rPr>
+          <w:b/>
+          <w:sz w:val="24"/>
+        </w:rPr>
+        <mc:AlternateContent>
+          <mc:Choice Requires="wps">
+            <w:drawing>
+              <wp:anchor distT="0" distB="0" distL="114300" distR="114300" simplePos="0" relativeHeight="251837440" behindDoc="0" locked="0" layoutInCell="1" allowOverlap="1" wp14:anchorId="713102F5" wp14:editId="004B6632">
+                <wp:simplePos x="0" y="0"/>
+                <wp:positionH relativeFrom="column">
+                  <wp:posOffset>468879</wp:posOffset>
+                </wp:positionH>
+                <wp:positionV relativeFrom="paragraph">
+                  <wp:posOffset>533317</wp:posOffset>
+                </wp:positionV>
+                <wp:extent cx="278130" cy="115570"/>
+                <wp:effectExtent l="19050" t="19050" r="26670" b="55880"/>
+                <wp:wrapNone/>
+                <wp:docPr id="83" name="Right Arrow 83"/>
+                <wp:cNvGraphicFramePr/>
+                <a:graphic xmlns:a="http://schemas.openxmlformats.org/drawingml/2006/main">
+                  <a:graphicData uri="http://schemas.microsoft.com/office/word/2010/wordprocessingShape">
+                    <wps:wsp>
+                      <wps:cNvSpPr/>
+                      <wps:spPr>
+                        <a:xfrm rot="9885562">
+                          <a:off x="0" y="0"/>
+                          <a:ext cx="278130" cy="115570"/>
+                        </a:xfrm>
+                        <a:prstGeom prst="rightArrow">
+                          <a:avLst/>
+                        </a:prstGeom>
+                        <a:solidFill>
+                          <a:srgbClr val="FF0000"/>
+                        </a:solidFill>
+                        <a:ln>
+                          <a:solidFill>
+                            <a:schemeClr val="tx1"/>
+                          </a:solidFill>
+                        </a:ln>
+                      </wps:spPr>
+                      <wps:style>
+                        <a:lnRef idx="2">
+                          <a:schemeClr val="accent1">
+                            <a:shade val="50000"/>
+                          </a:schemeClr>
+                        </a:lnRef>
+                        <a:fillRef idx="1">
+                          <a:schemeClr val="accent1"/>
+                        </a:fillRef>
+                        <a:effectRef idx="0">
+                          <a:schemeClr val="accent1"/>
+                        </a:effectRef>
+                        <a:fontRef idx="minor">
+                          <a:schemeClr val="lt1"/>
+                        </a:fontRef>
+                      </wps:style>
+                      <wps:bodyPr rot="0" spcFirstLastPara="0" vertOverflow="overflow" horzOverflow="overflow" vert="horz" wrap="square" lIns="91440" tIns="45720" rIns="91440" bIns="45720" numCol="1" spcCol="0" rtlCol="0" fromWordArt="0" anchor="ctr" anchorCtr="0" forceAA="0" compatLnSpc="1">
+                        <a:prstTxWarp prst="textNoShape">
+                          <a:avLst/>
+                        </a:prstTxWarp>
+                        <a:noAutofit/>
+                      </wps:bodyPr>
+                    </wps:wsp>
+                  </a:graphicData>
+                </a:graphic>
+                <wp14:sizeRelH relativeFrom="margin">
+                  <wp14:pctWidth>0</wp14:pctWidth>
+                </wp14:sizeRelH>
+                <wp14:sizeRelV relativeFrom="margin">
+                  <wp14:pctHeight>0</wp14:pctHeight>
+                </wp14:sizeRelV>
+              </wp:anchor>
+            </w:drawing>
+          </mc:Choice>
+          <mc:Fallback>
+            <w:pict>
+              <v:shape w14:anchorId="1FE0E790" id="Right Arrow 83" o:spid="_x0000_s1026" type="#_x0000_t13" style="position:absolute;margin-left:36.9pt;margin-top:42pt;width:21.9pt;height:9.1pt;rotation:10797670fd;z-index:251837440;visibility:visible;mso-wrap-style:square;mso-width-percent:0;mso-height-percent:0;mso-wrap-distance-left:9pt;mso-wrap-distance-top:0;mso-wrap-distance-right:9pt;mso-wrap-distance-bottom:0;mso-position-horizontal:absolute;mso-position-horizontal-relative:text;mso-position-vertical:absolute;mso-position-vertical-relative:text;mso-width-percent:0;mso-height-percent:0;mso-width-relative:margin;mso-height-relative:margin;v-text-anchor:middle" o:gfxdata="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" adj="17112" fillcolor="red" strokecolor="black [3213]" strokeweight="1pt"/>
+            </w:pict>
+          </mc:Fallback>
+        </mc:AlternateContent>
+      </w:r>
+      <w:r>
+        <w:rPr>
+          <w:b/>
+          <w:sz w:val="24"/>
+        </w:rPr>
+        <mc:AlternateContent>
+          <mc:Choice Requires="wps">
+            <w:drawing>
+              <wp:anchor distT="0" distB="0" distL="114300" distR="114300" simplePos="0" relativeHeight="251838464" behindDoc="0" locked="0" layoutInCell="1" allowOverlap="1" wp14:anchorId="70C0C28F" wp14:editId="2DF4DA37">
+                <wp:simplePos x="0" y="0"/>
+                <wp:positionH relativeFrom="margin">
+                  <wp:align>left</wp:align>
+                </wp:positionH>
+                <wp:positionV relativeFrom="paragraph">
+                  <wp:posOffset>660814</wp:posOffset>
+                </wp:positionV>
+                <wp:extent cx="384093" cy="152400"/>
+                <wp:effectExtent l="19050" t="19050" r="16510" b="19050"/>
+                <wp:wrapNone/>
+                <wp:docPr id="84" name="Rectangle 84"/>
+                <wp:cNvGraphicFramePr/>
+                <a:graphic xmlns:a="http://schemas.openxmlformats.org/drawingml/2006/main">
+                  <a:graphicData uri="http://schemas.microsoft.com/office/word/2010/wordprocessingShape">
+                    <wps:wsp>
+                      <wps:cNvSpPr/>
+                      <wps:spPr>
+                        <a:xfrm>
+                          <a:off x="0" y="0"/>
+                          <a:ext cx="384093" cy="152400"/>
+                        </a:xfrm>
+                        <a:prstGeom prst="rect">
+                          <a:avLst/>
+                        </a:prstGeom>
+                        <a:noFill/>
+                        <a:ln w="28575">
+                          <a:solidFill>
+                            <a:srgbClr val="FF0000"/>
+                          </a:solidFill>
+                        </a:ln>
+                      </wps:spPr>
+                      <wps:style>
+                        <a:lnRef idx="2">
+                          <a:schemeClr val="accent1">
+                            <a:shade val="50000"/>
+                          </a:schemeClr>
+                        </a:lnRef>
+                        <a:fillRef idx="1">
+                          <a:schemeClr val="accent1"/>
+                        </a:fillRef>
+                        <a:effectRef idx="0">
+                          <a:schemeClr val="accent1"/>
+                        </a:effectRef>
+                        <a:fontRef idx="minor">
+                          <a:schemeClr val="lt1"/>
+                        </a:fontRef>
+                      </wps:style>
+                      <wps:bodyPr rot="0" spcFirstLastPara="0" vertOverflow="overflow" horzOverflow="overflow" vert="horz" wrap="square" lIns="91440" tIns="45720" rIns="91440" bIns="45720" numCol="1" spcCol="0" rtlCol="0" fromWordArt="0" anchor="ctr" anchorCtr="0" forceAA="0" compatLnSpc="1">
+                        <a:prstTxWarp prst="textNoShape">
+                          <a:avLst/>
+                        </a:prstTxWarp>
+                        <a:noAutofit/>
+                      </wps:bodyPr>
+                    </wps:wsp>
+                  </a:graphicData>
+                </a:graphic>
+                <wp14:sizeRelH relativeFrom="margin">
+                  <wp14:pctWidth>0</wp14:pctWidth>
+                </wp14:sizeRelH>
+                <wp14:sizeRelV relativeFrom="margin">
+                  <wp14:pctHeight>0</wp14:pctHeight>
+                </wp14:sizeRelV>
+              </wp:anchor>
+            </w:drawing>
+          </mc:Choice>
+          <mc:Fallback>
+            <w:pict>
+              <v:rect w14:anchorId="6F17BEC4" id="Rectangle 84" o:spid="_x0000_s1026" style="position:absolute;margin-left:0;margin-top:52.05pt;width:30.25pt;height:12pt;z-index:251838464;visibility:visible;mso-wrap-style:square;mso-width-percent:0;mso-height-percent:0;mso-wrap-distance-left:9pt;mso-wrap-distance-top:0;mso-wrap-distance-right:9pt;mso-wrap-distance-bottom:0;mso-position-horizontal:left;mso-position-horizontal-relative:margin;mso-position-vertical:absolute;mso-position-vertical-relative:text;mso-width-percent:0;mso-height-percent:0;mso-width-relative:margin;mso-height-relative:margin;v-text-anchor:middle" o:gfxdata="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" filled="f" strokecolor="red" strokeweight="2.25pt">
+                <w10:wrap anchorx="margin"/>
+              </v:rect>
+            </w:pict>
+          </mc:Fallback>
+        </mc:AlternateContent>
+      </w:r>
+      <w:r>
+        <w:rPr>
+          <w:noProof/>
+        </w:rPr>
+        <w:drawing>
+          <wp:inline distT="0" distB="0" distL="0" distR="0" wp14:anchorId="0E80EA01" wp14:editId="067C4E82">
+            <wp:extent cx="6334125" cy="2047461"/>
+            <wp:effectExtent l="0" t="0" r="0" b="0"/>
+            <wp:docPr id="81" name="Picture 81"/>
+            <wp:cNvGraphicFramePr>
+              <a:graphicFrameLocks xmlns:a="http://schemas.openxmlformats.org/drawingml/2006/main" noChangeAspect="1"/>
+            </wp:cNvGraphicFramePr>
+            <a:graphic xmlns:a="http://schemas.openxmlformats.org/drawingml/2006/main">
+              <a:graphicData uri="http://schemas.openxmlformats.org/drawingml/2006/picture">
+                <pic:pic xmlns:pic="http://schemas.openxmlformats.org/drawingml/2006/picture">
+                  <pic:nvPicPr>
+                    <pic:cNvPr id="1" name=""/>
+                    <pic:cNvPicPr/>
+                  </pic:nvPicPr>
+                  <pic:blipFill>
+                    <a:blip r:embed="rId20"/>
+                    <a:stretch>
+                      <a:fillRect/>
+                    </a:stretch>
+                  </pic:blipFill>
+                  <pic:spPr>
+                    <a:xfrm>
+                      <a:off x="0" y="0"/>
+                      <a:ext cx="6352837" cy="2053510"/>
+                    </a:xfrm>
+                    <a:prstGeom prst="rect">
+                      <a:avLst/>
+                    </a:prstGeom>
+                  </pic:spPr>
+                </pic:pic>
+              </a:graphicData>
+            </a:graphic>
+          </wp:inline>
+        </w:drawing>
+      </w:r>
+    </w:p>
+    <w:p>
+      <w:pPr>
+        <w:rPr>
+          <w:b/>
+          <w:sz w:val="24"/>
+        </w:rPr>
+      </w:pPr>
+      <w:r>
+        <w:rPr>
+          <w:b/>
+          <w:sz w:val="24"/>
+        </w:rPr>
+        <w:lastRenderedPageBreak/>
+        <mc:AlternateContent>
+          <mc:Choice Requires="wps">
+            <w:drawing>
+              <wp:anchor distT="0" distB="0" distL="114300" distR="114300" simplePos="0" relativeHeight="251840512" behindDoc="0" locked="0" layoutInCell="1" allowOverlap="1" wp14:anchorId="37F44FD7" wp14:editId="32A7AB05">
+                <wp:simplePos x="0" y="0"/>
+                <wp:positionH relativeFrom="margin">
+                  <wp:posOffset>2564212</wp:posOffset>
+                </wp:positionH>
+                <wp:positionV relativeFrom="paragraph">
+                  <wp:posOffset>2645961</wp:posOffset>
+                </wp:positionV>
+                <wp:extent cx="987287" cy="185531"/>
+                <wp:effectExtent l="19050" t="19050" r="22860" b="24130"/>
+                <wp:wrapNone/>
+                <wp:docPr id="86" name="Rectangle 86"/>
+                <wp:cNvGraphicFramePr/>
+                <a:graphic xmlns:a="http://schemas.openxmlformats.org/drawingml/2006/main">
+                  <a:graphicData uri="http://schemas.microsoft.com/office/word/2010/wordprocessingShape">
+                    <wps:wsp>
+                      <wps:cNvSpPr/>
+                      <wps:spPr>
+                        <a:xfrm>
+                          <a:off x="0" y="0"/>
+                          <a:ext cx="987287" cy="185531"/>
+                        </a:xfrm>
+                        <a:prstGeom prst="rect">
+                          <a:avLst/>
+                        </a:prstGeom>
+                        <a:noFill/>
+                        <a:ln w="28575">
+                          <a:solidFill>
+                            <a:srgbClr val="FF0000"/>
+                          </a:solidFill>
+                        </a:ln>
+                      </wps:spPr>
+                      <wps:style>
+                        <a:lnRef idx="2">
+                          <a:schemeClr val="accent1">
+                            <a:shade val="50000"/>
+                          </a:schemeClr>
+                        </a:lnRef>
+                        <a:fillRef idx="1">
+                          <a:schemeClr val="accent1"/>
+                        </a:fillRef>
+                        <a:effectRef idx="0">
+                          <a:schemeClr val="accent1"/>
+                        </a:effectRef>
+                        <a:fontRef idx="minor">
+                          <a:schemeClr val="lt1"/>
+                        </a:fontRef>
+                      </wps:style>
+                      <wps:bodyPr rot="0" spcFirstLastPara="0" vertOverflow="overflow" horzOverflow="overflow" vert="horz" wrap="square" lIns="91440" tIns="45720" rIns="91440" bIns="45720" numCol="1" spcCol="0" rtlCol="0" fromWordArt="0" anchor="ctr" anchorCtr="0" forceAA="0" compatLnSpc="1">
+                        <a:prstTxWarp prst="textNoShape">
+                          <a:avLst/>
+                        </a:prstTxWarp>
+                        <a:noAutofit/>
+                      </wps:bodyPr>
+                    </wps:wsp>
+                  </a:graphicData>
+                </a:graphic>
+                <wp14:sizeRelH relativeFrom="margin">
+                  <wp14:pctWidth>0</wp14:pctWidth>
+                </wp14:sizeRelH>
+                <wp14:sizeRelV relativeFrom="margin">
+                  <wp14:pctHeight>0</wp14:pctHeight>
+                </wp14:sizeRelV>
+              </wp:anchor>
+            </w:drawing>
+          </mc:Choice>
+          <mc:Fallback>
+            <w:pict>
+              <v:rect w14:anchorId="327B0DE8" id="Rectangle 86" o:spid="_x0000_s1026" style="position:absolute;margin-left:201.9pt;margin-top:208.35pt;width:77.75pt;height:14.6pt;z-index:251840512;visibility:visible;mso-wrap-style:square;mso-width-percent:0;mso-height-percent:0;mso-wrap-distance-left:9pt;mso-wrap-distance-top:0;mso-wrap-distance-right:9pt;mso-wrap-distance-bottom:0;mso-position-horizontal:absolute;mso-position-horizontal-relative:margin;mso-position-vertical:absolute;mso-position-vertical-relative:text;mso-width-percent:0;mso-height-percent:0;mso-width-relative:margin;mso-height-relative:margin;v-text-anchor:middle" o:gfxdata="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" filled="f" strokecolor="red" strokeweight="2.25pt">
+                <w10:wrap anchorx="margin"/>
+              </v:rect>
+            </w:pict>
+          </mc:Fallback>
+        </mc:AlternateContent>
+      </w:r>
+      <w:r>
+        <w:rPr>
+          <w:noProof/>
+        </w:rPr>
+        <w:drawing>
+          <wp:inline distT="0" distB="0" distL="0" distR="0" wp14:anchorId="0E7252C9" wp14:editId="6B44AC2E">
+            <wp:extent cx="6151880" cy="3286540"/>
+            <wp:effectExtent l="0" t="0" r="1270" b="9525"/>
+            <wp:docPr id="85" name="Picture 85"/>
+            <wp:cNvGraphicFramePr>
+              <a:graphicFrameLocks xmlns:a="http://schemas.openxmlformats.org/drawingml/2006/main" noChangeAspect="1"/>
+            </wp:cNvGraphicFramePr>
+            <a:graphic xmlns:a="http://schemas.openxmlformats.org/drawingml/2006/main">
+              <a:graphicData uri="http://schemas.openxmlformats.org/drawingml/2006/picture">
+                <pic:pic xmlns:pic="http://schemas.openxmlformats.org/drawingml/2006/picture">
+                  <pic:nvPicPr>
+                    <pic:cNvPr id="1" name=""/>
+                    <pic:cNvPicPr/>
+                  </pic:nvPicPr>
+                  <pic:blipFill>
+                    <a:blip r:embed="rId21"/>
+                    <a:stretch>
+                      <a:fillRect/>
+                    </a:stretch>
+                  </pic:blipFill>
+                  <pic:spPr>
+                    <a:xfrm>
+                      <a:off x="0" y="0"/>
+                      <a:ext cx="6153284" cy="3287290"/>
+                    </a:xfrm>
+                    <a:prstGeom prst="rect">
+                      <a:avLst/>
+                    </a:prstGeom>
+                  </pic:spPr>
+                </pic:pic>
+              </a:graphicData>
+            </a:graphic>
+          </wp:inline>
+        </w:drawing>
+      </w:r>
+    </w:p>
+    <w:p>
+      <w:pPr>
+        <w:jc w:val="center"/>
+        <w:rPr>
+          <w:b/>
+          <w:sz w:val="24"/>
+        </w:rPr>
+      </w:pPr>
+      <w:r>
+        <w:rPr>
+          <w:b/>
+          <w:sz w:val="24"/>
+        </w:rPr>
+        <w:t>Image 3,4 : Step 2 and result at Step 2</w:t>
+      </w:r>
     </w:p>
     <w:p>
       <w:pPr>
@@ -38937,7 +40030,7 @@
           </mc:Choice>
           <mc:Fallback>
             <w:pict>
-              <v:roundrect w14:anchorId="62374551" id="Rounded Rectangle 99" o:spid="_x0000_s1030" style="position:absolute;margin-left:.3pt;margin-top:22.15pt;width:23.5pt;height:20.85pt;z-index:251659264;visibility:visible;mso-wrap-style:square;mso-width-percent:0;mso-height-percent:0;mso-wrap-distance-left:9pt;mso-wrap-distance-top:0;mso-wrap-distance-right:9pt;mso-wrap-distance-bottom:0;mso-position-horizontal:absolute;mso-position-horizontal-relative:margin;mso-position-vertical:absolute;mso-position-vertical-relative:text;mso-width-percent:0;mso-height-percent:0;mso-width-relative:margin;mso-height-relative:margin;v-text-anchor:middle" arcsize="10923f" o:gfxdata="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" fillcolor="#ffd966 [1943]" strokecolor="black [3213]" strokeweight="1pt">
+              <v:roundrect w14:anchorId="62374551" id="Rounded Rectangle 99" o:spid="_x0000_s1035" style="position:absolute;margin-left:.3pt;margin-top:22.15pt;width:23.5pt;height:20.85pt;z-index:251659264;visibility:visible;mso-wrap-style:square;mso-width-percent:0;mso-height-percent:0;mso-wrap-distance-left:9pt;mso-wrap-distance-top:0;mso-wrap-distance-right:9pt;mso-wrap-distance-bottom:0;mso-position-horizontal:absolute;mso-position-horizontal-relative:margin;mso-position-vertical:absolute;mso-position-vertical-relative:text;mso-width-percent:0;mso-height-percent:0;mso-width-relative:margin;mso-height-relative:margin;v-text-anchor:middle" arcsize="10923f" o:gfxdata="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" fillcolor="#ffd966 [1943]" strokecolor="black [3213]" strokeweight="1pt">
                 <v:stroke joinstyle="miter"/>
                 <v:textbox>
                   <w:txbxContent>

</xml_diff>